<commit_message>
played with gamma distribution predictions
</commit_message>
<xml_diff>
--- a/Моделирање на UNO како марков процес.docx
+++ b/Моделирање на UNO како марков процес.docx
@@ -27,14 +27,15 @@
     </w:p>
     <w:p>
       <w:pPr>
-        <w:jc w:val="center"/>
-        <w:rPr>
-          <w:lang w:val="mk-MK"/>
-        </w:rPr>
-      </w:pPr>
-    </w:p>
-    <w:p>
-      <w:pPr>
+        <w:jc w:val="both"/>
+        <w:rPr>
+          <w:lang w:val="mk-MK"/>
+        </w:rPr>
+      </w:pPr>
+    </w:p>
+    <w:p>
+      <w:pPr>
+        <w:jc w:val="both"/>
         <w:rPr>
           <w:lang w:val="mk-MK"/>
         </w:rPr>
@@ -48,6 +49,7 @@
     </w:p>
     <w:p>
       <w:pPr>
+        <w:jc w:val="both"/>
         <w:rPr>
           <w:lang w:val="mk-MK"/>
         </w:rPr>
@@ -61,6 +63,7 @@
     </w:p>
     <w:p>
       <w:pPr>
+        <w:jc w:val="both"/>
         <w:rPr>
           <w:lang w:val="mk-MK"/>
         </w:rPr>
@@ -74,6 +77,7 @@
     </w:p>
     <w:p>
       <w:pPr>
+        <w:jc w:val="both"/>
         <w:rPr>
           <w:lang w:val="mk-MK"/>
         </w:rPr>
@@ -87,6 +91,7 @@
     </w:p>
     <w:p>
       <w:pPr>
+        <w:jc w:val="both"/>
         <w:rPr>
           <w:lang w:val="mk-MK"/>
         </w:rPr>
@@ -100,6 +105,7 @@
     </w:p>
     <w:p>
       <w:pPr>
+        <w:jc w:val="both"/>
         <w:rPr>
           <w:lang w:val="mk-MK"/>
         </w:rPr>
@@ -130,6 +136,9 @@
       </w:r>
     </w:p>
     <w:p>
+      <w:pPr>
+        <w:jc w:val="both"/>
+      </w:pPr>
       <w:r>
         <w:rPr>
           <w:lang w:val="mk-MK"/>
@@ -140,6 +149,7 @@
     <w:p>
       <w:pPr>
         <w:ind w:firstLine="720"/>
+        <w:jc w:val="both"/>
         <w:rPr>
           <w:lang w:val="mk-MK"/>
         </w:rPr>
@@ -152,6 +162,9 @@
       </w:r>
     </w:p>
     <w:p>
+      <w:pPr>
+        <w:jc w:val="both"/>
+      </w:pPr>
       <w:r>
         <w:rPr>
           <w:lang w:val="mk-MK"/>
@@ -161,6 +174,7 @@
     </w:p>
     <w:p>
       <w:pPr>
+        <w:jc w:val="both"/>
         <w:rPr>
           <w:rFonts w:eastAsiaTheme="minorEastAsia"/>
           <w:i/>
@@ -275,6 +289,7 @@
     <w:p>
       <w:pPr>
         <w:ind w:firstLine="720"/>
+        <w:jc w:val="both"/>
         <w:rPr>
           <w:rFonts w:eastAsiaTheme="minorEastAsia"/>
           <w:iCs/>
@@ -293,6 +308,7 @@
     <w:p>
       <w:pPr>
         <w:ind w:firstLine="720"/>
+        <w:jc w:val="both"/>
         <w:rPr>
           <w:rFonts w:eastAsiaTheme="minorEastAsia"/>
           <w:iCs/>
@@ -312,6 +328,7 @@
     <w:p>
       <w:pPr>
         <w:ind w:firstLine="720"/>
+        <w:jc w:val="both"/>
         <w:rPr>
           <w:rFonts w:eastAsiaTheme="minorEastAsia"/>
           <w:iCs/>
@@ -330,6 +347,7 @@
     <w:p>
       <w:pPr>
         <w:ind w:firstLine="720"/>
+        <w:jc w:val="both"/>
         <w:rPr>
           <w:rFonts w:eastAsiaTheme="minorEastAsia"/>
           <w:iCs/>
@@ -348,6 +366,7 @@
     <w:p>
       <w:pPr>
         <w:ind w:firstLine="720"/>
+        <w:jc w:val="both"/>
         <w:rPr>
           <w:rFonts w:eastAsiaTheme="minorEastAsia"/>
           <w:iCs/>
@@ -366,6 +385,7 @@
     <w:p>
       <w:pPr>
         <w:ind w:firstLine="720"/>
+        <w:jc w:val="both"/>
         <w:rPr>
           <w:rFonts w:eastAsiaTheme="minorEastAsia"/>
           <w:iCs/>
@@ -391,6 +411,7 @@
     </w:p>
     <w:p>
       <w:pPr>
+        <w:jc w:val="both"/>
         <w:rPr>
           <w:rFonts w:eastAsiaTheme="minorEastAsia"/>
           <w:iCs/>
@@ -408,6 +429,7 @@
     </w:p>
     <w:p>
       <w:pPr>
+        <w:jc w:val="both"/>
         <w:rPr>
           <w:rFonts w:eastAsiaTheme="minorEastAsia"/>
           <w:iCs/>
@@ -461,6 +483,7 @@
     </w:p>
     <w:p>
       <w:pPr>
+        <w:jc w:val="both"/>
         <w:rPr>
           <w:rFonts w:eastAsiaTheme="minorEastAsia"/>
           <w:iCs/>
@@ -483,6 +506,7 @@
           <w:ilvl w:val="0"/>
           <w:numId w:val="1"/>
         </w:numPr>
+        <w:jc w:val="both"/>
         <w:rPr>
           <w:rFonts w:eastAsiaTheme="minorEastAsia"/>
           <w:iCs/>
@@ -505,6 +529,7 @@
           <w:ilvl w:val="0"/>
           <w:numId w:val="1"/>
         </w:numPr>
+        <w:jc w:val="both"/>
         <w:rPr>
           <w:rFonts w:eastAsiaTheme="minorEastAsia"/>
           <w:iCs/>
@@ -522,6 +547,7 @@
     </w:p>
     <w:p>
       <w:pPr>
+        <w:jc w:val="both"/>
         <w:rPr>
           <w:rFonts w:eastAsiaTheme="minorEastAsia"/>
           <w:iCs/>
@@ -539,10 +565,28 @@
     </w:p>
     <w:p>
       <w:pPr>
-        <w:rPr>
-          <w:rFonts w:eastAsiaTheme="minorEastAsia"/>
-          <w:iCs/>
-          <w:lang w:val="mk-MK"/>
+        <w:jc w:val="both"/>
+        <w:rPr>
+          <w:rFonts w:eastAsiaTheme="minorEastAsia"/>
+          <w:iCs/>
+          <w:lang w:val="mk-MK"/>
+        </w:rPr>
+      </w:pPr>
+      <w:r>
+        <w:rPr>
+          <w:rFonts w:eastAsiaTheme="minorEastAsia"/>
+          <w:iCs/>
+          <w:lang w:val="mk-MK"/>
+        </w:rPr>
+        <w:t>Моделот</w:t>
+      </w:r>
+    </w:p>
+    <w:p>
+      <w:pPr>
+        <w:jc w:val="both"/>
+        <w:rPr>
+          <w:rFonts w:eastAsiaTheme="minorEastAsia"/>
+          <w:iCs/>
         </w:rPr>
       </w:pPr>
       <w:r>
@@ -552,22 +596,6 @@
           <w:lang w:val="mk-MK"/>
         </w:rPr>
         <w:lastRenderedPageBreak/>
-        <w:t>Моделот</w:t>
-      </w:r>
-    </w:p>
-    <w:p>
-      <w:pPr>
-        <w:rPr>
-          <w:rFonts w:eastAsiaTheme="minorEastAsia"/>
-          <w:iCs/>
-        </w:rPr>
-      </w:pPr>
-      <w:r>
-        <w:rPr>
-          <w:rFonts w:eastAsiaTheme="minorEastAsia"/>
-          <w:iCs/>
-          <w:lang w:val="mk-MK"/>
-        </w:rPr>
         <w:t xml:space="preserve">За моделирање на играта ќе користиме главно </w:t>
       </w:r>
       <w:r>
@@ -610,6 +638,7 @@
     </w:p>
     <w:p>
       <w:pPr>
+        <w:jc w:val="both"/>
         <w:rPr>
           <w:rFonts w:eastAsiaTheme="minorEastAsia"/>
           <w:iCs/>
@@ -634,6 +663,7 @@
     </w:p>
     <w:p>
       <w:pPr>
+        <w:jc w:val="both"/>
         <w:rPr>
           <w:rFonts w:eastAsiaTheme="minorEastAsia"/>
           <w:iCs/>
@@ -658,6 +688,7 @@
     </w:p>
     <w:p>
       <w:pPr>
+        <w:jc w:val="both"/>
         <w:rPr>
           <w:rFonts w:eastAsiaTheme="minorEastAsia"/>
           <w:iCs/>
@@ -697,6 +728,7 @@
     </w:p>
     <w:p>
       <w:pPr>
+        <w:jc w:val="both"/>
         <w:rPr>
           <w:rFonts w:eastAsiaTheme="minorEastAsia"/>
           <w:iCs/>
@@ -719,6 +751,7 @@
           <w:ilvl w:val="0"/>
           <w:numId w:val="2"/>
         </w:numPr>
+        <w:jc w:val="both"/>
         <w:rPr>
           <w:rFonts w:eastAsiaTheme="minorEastAsia"/>
           <w:iCs/>
@@ -741,6 +774,7 @@
           <w:ilvl w:val="0"/>
           <w:numId w:val="2"/>
         </w:numPr>
+        <w:jc w:val="both"/>
         <w:rPr>
           <w:rFonts w:eastAsiaTheme="minorEastAsia"/>
           <w:iCs/>
@@ -771,6 +805,7 @@
           <w:ilvl w:val="0"/>
           <w:numId w:val="2"/>
         </w:numPr>
+        <w:jc w:val="both"/>
         <w:rPr>
           <w:rFonts w:eastAsiaTheme="minorEastAsia"/>
           <w:iCs/>
@@ -793,6 +828,7 @@
           <w:ilvl w:val="0"/>
           <w:numId w:val="2"/>
         </w:numPr>
+        <w:jc w:val="both"/>
         <w:rPr>
           <w:rFonts w:eastAsiaTheme="minorEastAsia"/>
           <w:iCs/>
@@ -815,6 +851,7 @@
           <w:ilvl w:val="0"/>
           <w:numId w:val="2"/>
         </w:numPr>
+        <w:jc w:val="both"/>
         <w:rPr>
           <w:rFonts w:eastAsiaTheme="minorEastAsia"/>
           <w:iCs/>
@@ -832,6 +869,7 @@
     </w:p>
     <w:p>
       <w:pPr>
+        <w:jc w:val="both"/>
         <w:rPr>
           <w:rFonts w:eastAsiaTheme="minorEastAsia"/>
           <w:iCs/>
@@ -849,9 +887,11 @@
     </w:p>
     <w:p>
       <w:pPr>
-        <w:rPr>
-          <w:rFonts w:eastAsiaTheme="minorEastAsia"/>
-          <w:iCs/>
+        <w:jc w:val="both"/>
+        <w:rPr>
+          <w:rFonts w:eastAsiaTheme="minorEastAsia"/>
+          <w:iCs/>
+          <w:lang w:val="mk-MK"/>
         </w:rPr>
       </w:pPr>
       <w:hyperlink r:id="rId5" w:history="1">
@@ -867,17 +907,1432 @@
     </w:p>
     <w:p>
       <w:pPr>
-        <w:rPr>
-          <w:rFonts w:eastAsiaTheme="minorEastAsia"/>
-          <w:iCs/>
-        </w:rPr>
-      </w:pPr>
-    </w:p>
-    <w:p>
-      <w:pPr>
-        <w:rPr>
-          <w:rFonts w:eastAsiaTheme="minorEastAsia"/>
-          <w:iCs/>
+        <w:jc w:val="both"/>
+        <w:rPr>
+          <w:rFonts w:eastAsiaTheme="minorEastAsia"/>
+          <w:iCs/>
+          <w:lang w:val="mk-MK"/>
+        </w:rPr>
+      </w:pPr>
+      <w:r>
+        <w:rPr>
+          <w:rFonts w:eastAsiaTheme="minorEastAsia"/>
+          <w:iCs/>
+          <w:lang w:val="mk-MK"/>
+        </w:rPr>
+        <w:t>Симулации</w:t>
+      </w:r>
+    </w:p>
+    <w:p>
+      <w:pPr>
+        <w:jc w:val="both"/>
+        <w:rPr>
+          <w:rFonts w:eastAsiaTheme="minorEastAsia"/>
+          <w:iCs/>
+          <w:lang w:val="mk-MK"/>
+        </w:rPr>
+      </w:pPr>
+      <w:r>
+        <w:rPr>
+          <w:rFonts w:eastAsiaTheme="minorEastAsia"/>
+          <w:iCs/>
+          <w:lang w:val="mk-MK"/>
+        </w:rPr>
+        <w:t>Симулациите се главно поделени на две групи:</w:t>
+      </w:r>
+    </w:p>
+    <w:p>
+      <w:pPr>
+        <w:pStyle w:val="ListParagraph"/>
+        <w:numPr>
+          <w:ilvl w:val="0"/>
+          <w:numId w:val="2"/>
+        </w:numPr>
+        <w:jc w:val="both"/>
+        <w:rPr>
+          <w:rFonts w:eastAsiaTheme="minorEastAsia"/>
+          <w:iCs/>
+        </w:rPr>
+      </w:pPr>
+      <w:r>
+        <w:rPr>
+          <w:rFonts w:eastAsiaTheme="minorEastAsia"/>
+          <w:iCs/>
+          <w:lang w:val="mk-MK"/>
+        </w:rPr>
+        <w:t>Игри во кои се користат специјални карти (скокање, полнење и менување редослед)</w:t>
+      </w:r>
+    </w:p>
+    <w:p>
+      <w:pPr>
+        <w:pStyle w:val="ListParagraph"/>
+        <w:numPr>
+          <w:ilvl w:val="0"/>
+          <w:numId w:val="2"/>
+        </w:numPr>
+        <w:jc w:val="both"/>
+        <w:rPr>
+          <w:rFonts w:eastAsiaTheme="minorEastAsia"/>
+          <w:iCs/>
+          <w:lang w:val="mk-MK"/>
+        </w:rPr>
+      </w:pPr>
+      <w:r>
+        <w:rPr>
+          <w:rFonts w:eastAsiaTheme="minorEastAsia"/>
+          <w:iCs/>
+          <w:lang w:val="mk-MK"/>
+        </w:rPr>
+        <w:t>Игри во кои НЕ се користат специјални карти</w:t>
+      </w:r>
+    </w:p>
+    <w:p>
+      <w:pPr>
+        <w:jc w:val="both"/>
+        <w:rPr>
+          <w:rFonts w:eastAsiaTheme="minorEastAsia"/>
+          <w:iCs/>
+        </w:rPr>
+      </w:pPr>
+      <w:r>
+        <w:rPr>
+          <w:rFonts w:eastAsiaTheme="minorEastAsia"/>
+          <w:iCs/>
+          <w:lang w:val="mk-MK"/>
+        </w:rPr>
+        <w:t>Поради ограничениот борј на карти (4*14) во првичните симулации ќе ја разгледаме должината на партиите само за броеви на играчи 2 до 9 бидејќи со почетен број на карти 6 максимум 9 луѓе можат да играат и при тоа да останат карти во шпилот за влечење</w:t>
+      </w:r>
+      <w:r>
+        <w:rPr>
+          <w:rFonts w:eastAsiaTheme="minorEastAsia"/>
+          <w:iCs/>
+        </w:rPr>
+        <w:t>.</w:t>
+      </w:r>
+    </w:p>
+    <w:p>
+      <w:pPr>
+        <w:jc w:val="both"/>
+        <w:rPr>
+          <w:rFonts w:eastAsiaTheme="minorEastAsia"/>
+          <w:iCs/>
+        </w:rPr>
+      </w:pPr>
+    </w:p>
+    <w:p>
+      <w:pPr>
+        <w:jc w:val="both"/>
+        <w:rPr>
+          <w:rFonts w:eastAsiaTheme="minorEastAsia"/>
+          <w:iCs/>
+          <w:lang w:val="mk-MK"/>
+        </w:rPr>
+      </w:pPr>
+      <w:r>
+        <w:rPr>
+          <w:rFonts w:eastAsiaTheme="minorEastAsia"/>
+          <w:iCs/>
+          <w:lang w:val="mk-MK"/>
+        </w:rPr>
+        <w:t xml:space="preserve">Главни својства кои ќе ги набљудуваме ќе се математичкото очекување на должината на партијата и стандардната девијација на истата. За таа цел ќе користиме точкасти оценувачи </w:t>
+      </w:r>
+      <w:r>
+        <w:rPr>
+          <w:rFonts w:eastAsiaTheme="minorEastAsia"/>
+          <w:iCs/>
+          <w:lang w:val="mk-MK"/>
+        </w:rPr>
+        <w:lastRenderedPageBreak/>
+        <w:t xml:space="preserve">за својствата. За математичкото очекување ќе го користиме просекот, а за стандардната девијација коренот од средната квадратна разлика со именител </w:t>
+      </w:r>
+      <w:r>
+        <w:rPr>
+          <w:rFonts w:eastAsiaTheme="minorEastAsia"/>
+          <w:iCs/>
+        </w:rPr>
+        <w:t xml:space="preserve">n-1 </w:t>
+      </w:r>
+      <w:r>
+        <w:rPr>
+          <w:rFonts w:eastAsiaTheme="minorEastAsia"/>
+          <w:iCs/>
+          <w:lang w:val="mk-MK"/>
+        </w:rPr>
+        <w:t>за пристрасност</w:t>
+      </w:r>
+      <w:r>
+        <w:rPr>
+          <w:rFonts w:eastAsiaTheme="minorEastAsia"/>
+          <w:iCs/>
+        </w:rPr>
+        <w:t>.</w:t>
+      </w:r>
+    </w:p>
+    <w:p>
+      <w:pPr>
+        <w:jc w:val="both"/>
+        <w:rPr>
+          <w:rFonts w:eastAsiaTheme="minorEastAsia"/>
+          <w:iCs/>
+          <w:lang w:val="mk-MK"/>
+        </w:rPr>
+      </w:pPr>
+      <w:r>
+        <w:rPr>
+          <w:rFonts w:eastAsiaTheme="minorEastAsia"/>
+          <w:iCs/>
+          <w:lang w:val="mk-MK"/>
+        </w:rPr>
+        <w:t>Следните експерименти се изведени врз по 20 000 примероци од секој број на играчи од 2 до 9.</w:t>
+      </w:r>
+    </w:p>
+    <w:p>
+      <w:pPr>
+        <w:jc w:val="both"/>
+        <w:rPr>
+          <w:rFonts w:eastAsiaTheme="minorEastAsia"/>
+          <w:iCs/>
+          <w:lang w:val="mk-MK"/>
+        </w:rPr>
+      </w:pPr>
+      <w:r>
+        <w:rPr>
+          <w:rFonts w:eastAsiaTheme="minorEastAsia"/>
+          <w:iCs/>
+          <w:lang w:val="mk-MK"/>
+        </w:rPr>
+        <w:t>Хипотеза</w:t>
+      </w:r>
+    </w:p>
+    <w:p>
+      <w:pPr>
+        <w:jc w:val="both"/>
+        <w:rPr>
+          <w:rFonts w:eastAsiaTheme="minorEastAsia"/>
+          <w:iCs/>
+          <w:lang w:val="mk-MK"/>
+        </w:rPr>
+      </w:pPr>
+      <w:r>
+        <w:rPr>
+          <w:rFonts w:eastAsiaTheme="minorEastAsia"/>
+          <w:iCs/>
+          <w:lang w:val="mk-MK"/>
+        </w:rPr>
+        <w:t xml:space="preserve">За сега не е можно да предвидеме како ќе личат овие графици, но можеме да направиме препоставка дека дисперзијата на случајната променлива ќе е поголема кај игрите во кои се игра со специјални карти. Оваа претпоставка ја правам врз основа на тоа што специјалните карти ќе додадат повеќе хаотичност и случајност во системот, па должините на партиите повеќе ќе варираат. </w:t>
+      </w:r>
+    </w:p>
+    <w:p>
+      <w:pPr>
+        <w:jc w:val="both"/>
+        <w:rPr>
+          <w:rFonts w:eastAsiaTheme="minorEastAsia"/>
+          <w:iCs/>
+          <w:lang w:val="mk-MK"/>
+        </w:rPr>
+      </w:pPr>
+      <w:r>
+        <w:rPr>
+          <w:rFonts w:eastAsiaTheme="minorEastAsia"/>
+          <w:iCs/>
+          <w:lang w:val="mk-MK"/>
+        </w:rPr>
+        <w:t>Густината на случајната променлива</w:t>
+      </w:r>
+    </w:p>
+    <w:p>
+      <w:pPr>
+        <w:jc w:val="both"/>
+        <w:rPr>
+          <w:rFonts w:eastAsiaTheme="minorEastAsia"/>
+          <w:iCs/>
+          <w:lang w:val="mk-MK"/>
+        </w:rPr>
+      </w:pPr>
+      <w:r>
+        <w:rPr>
+          <w:rFonts w:eastAsiaTheme="minorEastAsia"/>
+          <w:iCs/>
+          <w:lang w:val="mk-MK"/>
+        </w:rPr>
+        <w:t xml:space="preserve">Нека случајната променлива </w:t>
+      </w:r>
+      <m:oMath>
+        <m:sSub>
+          <m:sSubPr>
+            <m:ctrlPr>
+              <w:rPr>
+                <w:rFonts w:ascii="Cambria Math" w:eastAsiaTheme="minorEastAsia" w:hAnsi="Cambria Math"/>
+                <w:i/>
+                <w:iCs/>
+              </w:rPr>
+            </m:ctrlPr>
+          </m:sSubPr>
+          <m:e>
+            <m:r>
+              <w:rPr>
+                <w:rFonts w:ascii="Cambria Math" w:eastAsiaTheme="minorEastAsia" w:hAnsi="Cambria Math"/>
+                <w:lang w:val="mk-MK"/>
+              </w:rPr>
+              <m:t>X</m:t>
+            </m:r>
+            <m:ctrlPr>
+              <w:rPr>
+                <w:rFonts w:ascii="Cambria Math" w:eastAsiaTheme="minorEastAsia" w:hAnsi="Cambria Math"/>
+                <w:i/>
+                <w:iCs/>
+                <w:lang w:val="mk-MK"/>
+              </w:rPr>
+            </m:ctrlPr>
+          </m:e>
+          <m:sub>
+            <m:r>
+              <w:rPr>
+                <w:rFonts w:ascii="Cambria Math" w:eastAsiaTheme="minorEastAsia" w:hAnsi="Cambria Math"/>
+              </w:rPr>
+              <m:t>i</m:t>
+            </m:r>
+          </m:sub>
+        </m:sSub>
+        <m:r>
+          <w:rPr>
+            <w:rFonts w:ascii="Cambria Math" w:eastAsiaTheme="minorEastAsia" w:hAnsi="Cambria Math"/>
+          </w:rPr>
+          <m:t xml:space="preserve"> , i=2, 3, …, 9</m:t>
+        </m:r>
+      </m:oMath>
+      <w:r>
+        <w:rPr>
+          <w:rFonts w:eastAsiaTheme="minorEastAsia"/>
+          <w:iCs/>
+        </w:rPr>
+        <w:t xml:space="preserve"> </w:t>
+      </w:r>
+      <w:r>
+        <w:rPr>
+          <w:rFonts w:eastAsiaTheme="minorEastAsia"/>
+          <w:iCs/>
+          <w:lang w:val="mk-MK"/>
+        </w:rPr>
+        <w:t xml:space="preserve">ја дефинираме како должината на партијата ако играат </w:t>
+      </w:r>
+      <m:oMath>
+        <m:r>
+          <w:rPr>
+            <w:rFonts w:ascii="Cambria Math" w:eastAsiaTheme="minorEastAsia" w:hAnsi="Cambria Math"/>
+            <w:lang w:val="mk-MK"/>
+          </w:rPr>
+          <m:t>i</m:t>
+        </m:r>
+      </m:oMath>
+      <w:r>
+        <w:rPr>
+          <w:rFonts w:eastAsiaTheme="minorEastAsia"/>
+          <w:iCs/>
+        </w:rPr>
+        <w:t xml:space="preserve"> </w:t>
+      </w:r>
+      <w:r>
+        <w:rPr>
+          <w:rFonts w:eastAsiaTheme="minorEastAsia"/>
+          <w:iCs/>
+          <w:lang w:val="mk-MK"/>
+        </w:rPr>
+        <w:t>играчи</w:t>
+      </w:r>
+      <w:r>
+        <w:rPr>
+          <w:rFonts w:eastAsiaTheme="minorEastAsia"/>
+          <w:iCs/>
+        </w:rPr>
+        <w:t xml:space="preserve">. </w:t>
+      </w:r>
+      <w:r>
+        <w:rPr>
+          <w:rFonts w:eastAsiaTheme="minorEastAsia"/>
+          <w:iCs/>
+          <w:lang w:val="mk-MK"/>
+        </w:rPr>
+        <w:t xml:space="preserve">Тогаш </w:t>
+      </w:r>
+      <m:oMath>
+        <m:r>
+          <w:rPr>
+            <w:rFonts w:ascii="Cambria Math" w:eastAsiaTheme="minorEastAsia" w:hAnsi="Cambria Math"/>
+            <w:lang w:val="mk-MK"/>
+          </w:rPr>
+          <m:t>X</m:t>
+        </m:r>
+      </m:oMath>
+      <w:r>
+        <w:rPr>
+          <w:rFonts w:eastAsiaTheme="minorEastAsia"/>
+          <w:iCs/>
+        </w:rPr>
+        <w:t xml:space="preserve"> </w:t>
+      </w:r>
+      <w:r>
+        <w:rPr>
+          <w:rFonts w:eastAsiaTheme="minorEastAsia"/>
+          <w:iCs/>
+          <w:lang w:val="mk-MK"/>
+        </w:rPr>
+        <w:t>ни е случаен процес дефиниран над множеството</w:t>
+      </w:r>
+      <w:r>
+        <w:rPr>
+          <w:rFonts w:eastAsiaTheme="minorEastAsia"/>
+          <w:iCs/>
+        </w:rPr>
+        <w:t xml:space="preserve"> </w:t>
+      </w:r>
+      <m:oMath>
+        <m:r>
+          <w:rPr>
+            <w:rFonts w:ascii="Cambria Math" w:eastAsiaTheme="minorEastAsia" w:hAnsi="Cambria Math"/>
+            <w:lang w:val="mk-MK"/>
+          </w:rPr>
+          <m:t>{</m:t>
+        </m:r>
+        <m:r>
+          <w:rPr>
+            <w:rFonts w:ascii="Cambria Math" w:eastAsiaTheme="minorEastAsia" w:hAnsi="Cambria Math"/>
+          </w:rPr>
+          <m:t>2, 3, …, 9}</m:t>
+        </m:r>
+      </m:oMath>
+      <w:r>
+        <w:rPr>
+          <w:rFonts w:eastAsiaTheme="minorEastAsia"/>
+          <w:iCs/>
+        </w:rPr>
+        <w:t xml:space="preserve">. </w:t>
+      </w:r>
+      <w:r>
+        <w:rPr>
+          <w:rFonts w:eastAsiaTheme="minorEastAsia"/>
+          <w:iCs/>
+          <w:lang w:val="mk-MK"/>
+        </w:rPr>
+        <w:t xml:space="preserve">За да ја процениме густината на случајната променлива ги поделиме вредностите добиени од симулациите на помали интервали (опсези) и ќе ги групираме во истите со цел полесно да ги претставиме. На </w:t>
+      </w:r>
+      <w:r>
+        <w:rPr>
+          <w:rFonts w:eastAsiaTheme="minorEastAsia"/>
+          <w:iCs/>
+        </w:rPr>
+        <w:t xml:space="preserve">x </w:t>
+      </w:r>
+      <w:r>
+        <w:rPr>
+          <w:rFonts w:eastAsiaTheme="minorEastAsia"/>
+          <w:iCs/>
+          <w:lang w:val="mk-MK"/>
+        </w:rPr>
+        <w:t>оската ќе ги имаме интервалите а на у, бројот на примероци од случајно генерираните кои припаѓаат во тие интервали.</w:t>
+      </w:r>
+    </w:p>
+    <w:p>
+      <w:pPr>
+        <w:jc w:val="both"/>
+        <w:rPr>
+          <w:rFonts w:eastAsiaTheme="minorEastAsia"/>
+          <w:iCs/>
+          <w:lang w:val="mk-MK"/>
+        </w:rPr>
+      </w:pPr>
+      <w:r>
+        <w:rPr>
+          <w:rFonts w:eastAsiaTheme="minorEastAsia"/>
+          <w:iCs/>
+          <w:lang w:val="mk-MK"/>
+        </w:rPr>
+        <w:t>Резултати</w:t>
+      </w:r>
+    </w:p>
+    <w:p>
+      <w:pPr>
+        <w:jc w:val="both"/>
+        <w:rPr>
+          <w:rFonts w:eastAsiaTheme="minorEastAsia"/>
+          <w:iCs/>
+        </w:rPr>
+      </w:pPr>
+      <w:r>
+        <w:rPr>
+          <w:rFonts w:eastAsiaTheme="minorEastAsia"/>
+          <w:iCs/>
+        </w:rPr>
+        <w:drawing>
+          <wp:inline distT="0" distB="0" distL="0" distR="0" wp14:anchorId="03822925" wp14:editId="4357FB69">
+            <wp:extent cx="6097860" cy="3070860"/>
+            <wp:effectExtent l="0" t="0" r="0" b="0"/>
+            <wp:docPr id="1467734279" name="Picture 2"/>
+            <wp:cNvGraphicFramePr>
+              <a:graphicFrameLocks xmlns:a="http://schemas.openxmlformats.org/drawingml/2006/main" noChangeAspect="1"/>
+            </wp:cNvGraphicFramePr>
+            <a:graphic xmlns:a="http://schemas.openxmlformats.org/drawingml/2006/main">
+              <a:graphicData uri="http://schemas.openxmlformats.org/drawingml/2006/picture">
+                <pic:pic xmlns:pic="http://schemas.openxmlformats.org/drawingml/2006/picture">
+                  <pic:nvPicPr>
+                    <pic:cNvPr id="0" name="Picture 6"/>
+                    <pic:cNvPicPr>
+                      <a:picLocks noChangeAspect="1" noChangeArrowheads="1"/>
+                    </pic:cNvPicPr>
+                  </pic:nvPicPr>
+                  <pic:blipFill>
+                    <a:blip r:embed="rId6" cstate="print">
+                      <a:extLst>
+                        <a:ext uri="{28A0092B-C50C-407E-A947-70E740481C1C}">
+                          <a14:useLocalDpi xmlns:a14="http://schemas.microsoft.com/office/drawing/2010/main" val="0"/>
+                        </a:ext>
+                      </a:extLst>
+                    </a:blip>
+                    <a:srcRect/>
+                    <a:stretch>
+                      <a:fillRect/>
+                    </a:stretch>
+                  </pic:blipFill>
+                  <pic:spPr bwMode="auto">
+                    <a:xfrm>
+                      <a:off x="0" y="0"/>
+                      <a:ext cx="6131778" cy="3087941"/>
+                    </a:xfrm>
+                    <a:prstGeom prst="rect">
+                      <a:avLst/>
+                    </a:prstGeom>
+                    <a:noFill/>
+                    <a:ln>
+                      <a:noFill/>
+                    </a:ln>
+                  </pic:spPr>
+                </pic:pic>
+              </a:graphicData>
+            </a:graphic>
+          </wp:inline>
+        </w:drawing>
+      </w:r>
+    </w:p>
+    <w:p>
+      <w:pPr>
+        <w:jc w:val="both"/>
+        <w:rPr>
+          <w:rFonts w:eastAsiaTheme="minorEastAsia"/>
+          <w:iCs/>
+          <w:lang w:val="mk-MK"/>
+        </w:rPr>
+      </w:pPr>
+    </w:p>
+    <w:p>
+      <w:pPr>
+        <w:jc w:val="both"/>
+        <w:rPr>
+          <w:rFonts w:eastAsiaTheme="minorEastAsia"/>
+          <w:iCs/>
+          <w:lang w:val="mk-MK"/>
+        </w:rPr>
+      </w:pPr>
+      <w:r>
+        <w:rPr>
+          <w:rFonts w:eastAsiaTheme="minorEastAsia"/>
+          <w:iCs/>
+          <w:lang w:val="mk-MK"/>
+        </w:rPr>
+        <w:lastRenderedPageBreak/>
+        <w:t>Забелешка 1:</w:t>
+      </w:r>
+    </w:p>
+    <w:p>
+      <w:pPr>
+        <w:jc w:val="both"/>
+        <w:rPr>
+          <w:rFonts w:eastAsiaTheme="minorEastAsia"/>
+          <w:iCs/>
+          <w:lang w:val="mk-MK"/>
+        </w:rPr>
+      </w:pPr>
+      <w:r>
+        <w:rPr>
+          <w:rFonts w:eastAsiaTheme="minorEastAsia"/>
+          <w:iCs/>
+          <w:lang w:val="mk-MK"/>
+        </w:rPr>
+        <w:t>Хипотезата е потврдена, односно податоците кои доаѓаат од игрите во кои се дозволени специјални карти се многу повеќе расеани, а од друга страна тие каде не се дозволени се поконзистентни и збиени.</w:t>
+      </w:r>
+    </w:p>
+    <w:p>
+      <w:pPr>
+        <w:jc w:val="both"/>
+        <w:rPr>
+          <w:rFonts w:eastAsiaTheme="minorEastAsia"/>
+          <w:iCs/>
+          <w:lang w:val="mk-MK"/>
+        </w:rPr>
+      </w:pPr>
+      <w:r>
+        <w:rPr>
+          <w:rFonts w:eastAsiaTheme="minorEastAsia"/>
+          <w:iCs/>
+          <w:lang w:val="mk-MK"/>
+        </w:rPr>
+        <w:t>Забелешка 2:</w:t>
+      </w:r>
+    </w:p>
+    <w:p>
+      <w:pPr>
+        <w:jc w:val="both"/>
+        <w:rPr>
+          <w:rFonts w:eastAsiaTheme="minorEastAsia"/>
+          <w:iCs/>
+          <w:lang w:val="mk-MK"/>
+        </w:rPr>
+      </w:pPr>
+      <w:r>
+        <w:rPr>
+          <w:rFonts w:eastAsiaTheme="minorEastAsia"/>
+          <w:iCs/>
+          <w:lang w:val="mk-MK"/>
+        </w:rPr>
+        <w:t xml:space="preserve">Како што се зголемува бројот на играчи,помалку варираат податоците и повеќе се стабилизираат. Распределбата личи како да се приближува кон кормална распределба на ист начин како што личи </w:t>
+      </w:r>
+      <w:r>
+        <w:rPr>
+          <w:rFonts w:eastAsiaTheme="minorEastAsia"/>
+          <w:iCs/>
+          <w:lang w:val="mk-MK"/>
+        </w:rPr>
+        <w:t>хиквадрат распределбата кога растат нејзините степени на слобода. Според ова, можеби смееме да направиме хипотеза дека распределбата на оваа случајна променлива е некој вид на гама распределба.</w:t>
+      </w:r>
+    </w:p>
+    <w:p>
+      <w:pPr>
+        <w:jc w:val="both"/>
+        <w:rPr>
+          <w:rFonts w:eastAsiaTheme="minorEastAsia"/>
+          <w:iCs/>
+          <w:lang w:val="mk-MK"/>
+        </w:rPr>
+      </w:pPr>
+      <w:r>
+        <w:rPr>
+          <w:rFonts w:eastAsiaTheme="minorEastAsia"/>
+          <w:iCs/>
+          <w:lang w:val="mk-MK"/>
+        </w:rPr>
+        <w:t>За жал, поради ограниченоста со бројот на играчи, оваа хипотеза не можеме со сигурност да ја потврдиме, но можеме да се обидеме преку некои предвидувања за параметрите.</w:t>
+      </w:r>
+    </w:p>
+    <w:p>
+      <w:pPr>
+        <w:jc w:val="both"/>
+        <w:rPr>
+          <w:rFonts w:eastAsiaTheme="minorEastAsia"/>
+          <w:iCs/>
+          <w:lang w:val="mk-MK"/>
+        </w:rPr>
+      </w:pPr>
+      <w:r>
+        <w:rPr>
+          <w:rFonts w:eastAsiaTheme="minorEastAsia"/>
+          <w:iCs/>
+          <w:lang w:val="mk-MK"/>
+        </w:rPr>
+        <w:t>Споредба со Гама распределба</w:t>
+      </w:r>
+    </w:p>
+    <w:p>
+      <w:pPr>
+        <w:jc w:val="both"/>
+        <w:rPr>
+          <w:rFonts w:eastAsiaTheme="minorEastAsia"/>
+          <w:iCs/>
+          <w:lang w:val="mk-MK"/>
+        </w:rPr>
+      </w:pPr>
+      <w:r>
+        <w:rPr>
+          <w:rFonts w:eastAsiaTheme="minorEastAsia"/>
+          <w:iCs/>
+          <w:lang w:val="mk-MK"/>
+        </w:rPr>
+        <w:t xml:space="preserve">Сега ќе се обидеме да ги искористиме податоците од распределбите на 2, 3, ... , 7 играчи за да го предвидеме изгледот на распределбата за 8 и 9 играчи. За оваа цел, прво потребно е да искористиме оценувачи за гама распределбата и да ги најдеме нејзините параметри користејќи ги податоците, и потоа користејќи некој </w:t>
+      </w:r>
+      <w:r>
+        <w:rPr>
+          <w:rFonts w:eastAsiaTheme="minorEastAsia"/>
+          <w:iCs/>
+          <w:lang w:val="mk-MK"/>
+        </w:rPr>
+        <w:t xml:space="preserve">статистички </w:t>
+      </w:r>
+      <w:r>
+        <w:rPr>
+          <w:rFonts w:eastAsiaTheme="minorEastAsia"/>
+          <w:iCs/>
+          <w:lang w:val="mk-MK"/>
+        </w:rPr>
+        <w:t>метод да ги најдеме тие за 8 и за 9</w:t>
+      </w:r>
+      <w:r>
+        <w:rPr>
+          <w:rFonts w:eastAsiaTheme="minorEastAsia"/>
+          <w:iCs/>
+        </w:rPr>
+        <w:t>.</w:t>
+      </w:r>
+    </w:p>
+    <w:p>
+      <w:pPr>
+        <w:jc w:val="both"/>
+        <w:rPr>
+          <w:rFonts w:eastAsiaTheme="minorEastAsia"/>
+          <w:iCs/>
+          <w:lang w:val="mk-MK"/>
+        </w:rPr>
+      </w:pPr>
+      <w:r>
+        <w:rPr>
+          <w:rFonts w:eastAsiaTheme="minorEastAsia"/>
+          <w:iCs/>
+          <w:lang w:val="mk-MK"/>
+        </w:rPr>
+        <w:t>Резултати</w:t>
+      </w:r>
+    </w:p>
+    <w:p>
+      <w:pPr>
+        <w:jc w:val="both"/>
+        <w:rPr>
+          <w:rFonts w:eastAsiaTheme="minorEastAsia"/>
+          <w:iCs/>
+          <w:lang w:val="mk-MK"/>
+        </w:rPr>
+      </w:pPr>
+      <w:r>
+        <w:rPr>
+          <w:rFonts w:eastAsiaTheme="minorEastAsia"/>
+          <w:iCs/>
+          <w:lang w:val="mk-MK"/>
+        </w:rPr>
+        <w:drawing>
+          <wp:inline distT="0" distB="0" distL="0" distR="0" wp14:anchorId="6FAF623A" wp14:editId="49B0C568">
+            <wp:extent cx="5943600" cy="3119755"/>
+            <wp:effectExtent l="0" t="0" r="0" b="4445"/>
+            <wp:docPr id="1482263718" name="Picture 1"/>
+            <wp:cNvGraphicFramePr>
+              <a:graphicFrameLocks xmlns:a="http://schemas.openxmlformats.org/drawingml/2006/main" noChangeAspect="1"/>
+            </wp:cNvGraphicFramePr>
+            <a:graphic xmlns:a="http://schemas.openxmlformats.org/drawingml/2006/main">
+              <a:graphicData uri="http://schemas.openxmlformats.org/drawingml/2006/picture">
+                <pic:pic xmlns:pic="http://schemas.openxmlformats.org/drawingml/2006/picture">
+                  <pic:nvPicPr>
+                    <pic:cNvPr id="1482263718" name=""/>
+                    <pic:cNvPicPr/>
+                  </pic:nvPicPr>
+                  <pic:blipFill>
+                    <a:blip r:embed="rId7"/>
+                    <a:stretch>
+                      <a:fillRect/>
+                    </a:stretch>
+                  </pic:blipFill>
+                  <pic:spPr>
+                    <a:xfrm>
+                      <a:off x="0" y="0"/>
+                      <a:ext cx="5943600" cy="3119755"/>
+                    </a:xfrm>
+                    <a:prstGeom prst="rect">
+                      <a:avLst/>
+                    </a:prstGeom>
+                  </pic:spPr>
+                </pic:pic>
+              </a:graphicData>
+            </a:graphic>
+          </wp:inline>
+        </w:drawing>
+      </w:r>
+    </w:p>
+    <w:p>
+      <w:pPr>
+        <w:jc w:val="both"/>
+        <w:rPr>
+          <w:rFonts w:eastAsiaTheme="minorEastAsia"/>
+          <w:iCs/>
+        </w:rPr>
+      </w:pPr>
+      <w:r>
+        <w:rPr>
+          <w:rFonts w:eastAsiaTheme="minorEastAsia"/>
+          <w:iCs/>
+          <w:noProof/>
+          <w:lang w:val="mk-MK"/>
+        </w:rPr>
+        <w:lastRenderedPageBreak/>
+        <w:drawing>
+          <wp:inline distT="0" distB="0" distL="0" distR="0" wp14:anchorId="04A084EA" wp14:editId="22A71368">
+            <wp:extent cx="2971800" cy="2228850"/>
+            <wp:effectExtent l="0" t="0" r="0" b="0"/>
+            <wp:docPr id="2072019909" name="Picture 3"/>
+            <wp:cNvGraphicFramePr>
+              <a:graphicFrameLocks xmlns:a="http://schemas.openxmlformats.org/drawingml/2006/main" noChangeAspect="1"/>
+            </wp:cNvGraphicFramePr>
+            <a:graphic xmlns:a="http://schemas.openxmlformats.org/drawingml/2006/main">
+              <a:graphicData uri="http://schemas.openxmlformats.org/drawingml/2006/picture">
+                <pic:pic xmlns:pic="http://schemas.openxmlformats.org/drawingml/2006/picture">
+                  <pic:nvPicPr>
+                    <pic:cNvPr id="0" name="Picture 8"/>
+                    <pic:cNvPicPr>
+                      <a:picLocks noChangeAspect="1" noChangeArrowheads="1"/>
+                    </pic:cNvPicPr>
+                  </pic:nvPicPr>
+                  <pic:blipFill>
+                    <a:blip r:embed="rId8">
+                      <a:extLst>
+                        <a:ext uri="{28A0092B-C50C-407E-A947-70E740481C1C}">
+                          <a14:useLocalDpi xmlns:a14="http://schemas.microsoft.com/office/drawing/2010/main" val="0"/>
+                        </a:ext>
+                      </a:extLst>
+                    </a:blip>
+                    <a:srcRect/>
+                    <a:stretch>
+                      <a:fillRect/>
+                    </a:stretch>
+                  </pic:blipFill>
+                  <pic:spPr bwMode="auto">
+                    <a:xfrm>
+                      <a:off x="0" y="0"/>
+                      <a:ext cx="2971800" cy="2228850"/>
+                    </a:xfrm>
+                    <a:prstGeom prst="rect">
+                      <a:avLst/>
+                    </a:prstGeom>
+                    <a:noFill/>
+                    <a:ln>
+                      <a:noFill/>
+                    </a:ln>
+                  </pic:spPr>
+                </pic:pic>
+              </a:graphicData>
+            </a:graphic>
+          </wp:inline>
+        </w:drawing>
+      </w:r>
+      <w:r>
+        <w:rPr>
+          <w:rFonts w:eastAsiaTheme="minorEastAsia"/>
+          <w:iCs/>
+          <w:noProof/>
+          <w:lang w:val="mk-MK"/>
+        </w:rPr>
+        <w:drawing>
+          <wp:inline distT="0" distB="0" distL="0" distR="0" wp14:anchorId="4FFDB194" wp14:editId="5960F2BD">
+            <wp:extent cx="2971800" cy="2228850"/>
+            <wp:effectExtent l="0" t="0" r="0" b="0"/>
+            <wp:docPr id="485469050" name="Picture 4"/>
+            <wp:cNvGraphicFramePr>
+              <a:graphicFrameLocks xmlns:a="http://schemas.openxmlformats.org/drawingml/2006/main" noChangeAspect="1"/>
+            </wp:cNvGraphicFramePr>
+            <a:graphic xmlns:a="http://schemas.openxmlformats.org/drawingml/2006/main">
+              <a:graphicData uri="http://schemas.openxmlformats.org/drawingml/2006/picture">
+                <pic:pic xmlns:pic="http://schemas.openxmlformats.org/drawingml/2006/picture">
+                  <pic:nvPicPr>
+                    <pic:cNvPr id="0" name="Picture 9"/>
+                    <pic:cNvPicPr>
+                      <a:picLocks noChangeAspect="1" noChangeArrowheads="1"/>
+                    </pic:cNvPicPr>
+                  </pic:nvPicPr>
+                  <pic:blipFill>
+                    <a:blip r:embed="rId9">
+                      <a:extLst>
+                        <a:ext uri="{28A0092B-C50C-407E-A947-70E740481C1C}">
+                          <a14:useLocalDpi xmlns:a14="http://schemas.microsoft.com/office/drawing/2010/main" val="0"/>
+                        </a:ext>
+                      </a:extLst>
+                    </a:blip>
+                    <a:srcRect/>
+                    <a:stretch>
+                      <a:fillRect/>
+                    </a:stretch>
+                  </pic:blipFill>
+                  <pic:spPr bwMode="auto">
+                    <a:xfrm>
+                      <a:off x="0" y="0"/>
+                      <a:ext cx="2971800" cy="2228850"/>
+                    </a:xfrm>
+                    <a:prstGeom prst="rect">
+                      <a:avLst/>
+                    </a:prstGeom>
+                    <a:noFill/>
+                    <a:ln>
+                      <a:noFill/>
+                    </a:ln>
+                  </pic:spPr>
+                </pic:pic>
+              </a:graphicData>
+            </a:graphic>
+          </wp:inline>
+        </w:drawing>
+      </w:r>
+    </w:p>
+    <w:p>
+      <w:pPr>
+        <w:jc w:val="both"/>
+        <w:rPr>
+          <w:rFonts w:eastAsiaTheme="minorEastAsia"/>
+          <w:iCs/>
+        </w:rPr>
+      </w:pPr>
+    </w:p>
+    <w:p>
+      <w:pPr>
+        <w:jc w:val="both"/>
+        <w:rPr>
+          <w:rFonts w:eastAsiaTheme="minorEastAsia"/>
+          <w:iCs/>
+        </w:rPr>
+      </w:pPr>
+      <w:r>
+        <w:rPr>
+          <w:rFonts w:eastAsiaTheme="minorEastAsia"/>
+          <w:iCs/>
+          <w:lang w:val="mk-MK"/>
+        </w:rPr>
+        <w:t xml:space="preserve">Иако предвидените вредности личат добри, сепак имаме проблем бидејќи во оценувањето на распределбите на број на играчи 2, 4 и 5 налетуваме на многу чест проблем </w:t>
+      </w:r>
+      <w:r>
+        <w:rPr>
+          <w:rFonts w:eastAsiaTheme="minorEastAsia"/>
+          <w:iCs/>
+          <w:lang w:val="mk-MK"/>
+        </w:rPr>
+        <w:t>кај максимално подобниот оценувач за гама распределбата</w:t>
+      </w:r>
+      <w:r>
+        <w:rPr>
+          <w:rFonts w:eastAsiaTheme="minorEastAsia"/>
+          <w:iCs/>
+          <w:lang w:val="mk-MK"/>
+        </w:rPr>
+        <w:t xml:space="preserve">. Ова можеме да го поправиме со предефинирање на </w:t>
+      </w:r>
+      <w:r>
+        <w:rPr>
+          <w:rFonts w:eastAsiaTheme="minorEastAsia"/>
+          <w:iCs/>
+        </w:rPr>
+        <w:t xml:space="preserve">loc </w:t>
+      </w:r>
+      <w:r>
+        <w:rPr>
+          <w:rFonts w:eastAsiaTheme="minorEastAsia"/>
+          <w:iCs/>
+          <w:lang w:val="mk-MK"/>
+        </w:rPr>
+        <w:t>параметарот да е строго позитивен и ги добиваме следните резултати:</w:t>
+      </w:r>
+    </w:p>
+    <w:p>
+      <w:pPr>
+        <w:jc w:val="both"/>
+        <w:rPr>
+          <w:rFonts w:eastAsiaTheme="minorEastAsia"/>
+          <w:iCs/>
+        </w:rPr>
+      </w:pPr>
+    </w:p>
+    <w:p>
+      <w:pPr>
+        <w:jc w:val="both"/>
+        <w:rPr>
+          <w:rFonts w:eastAsiaTheme="minorEastAsia"/>
+          <w:iCs/>
+        </w:rPr>
+      </w:pPr>
+      <w:r>
+        <w:rPr>
+          <w:rFonts w:eastAsiaTheme="minorEastAsia"/>
+          <w:iCs/>
+        </w:rPr>
+        <w:drawing>
+          <wp:inline distT="0" distB="0" distL="0" distR="0" wp14:anchorId="3585F490" wp14:editId="3BB7168A">
+            <wp:extent cx="5943600" cy="2914015"/>
+            <wp:effectExtent l="0" t="0" r="0" b="635"/>
+            <wp:docPr id="1245106162" name="Picture 1"/>
+            <wp:cNvGraphicFramePr>
+              <a:graphicFrameLocks xmlns:a="http://schemas.openxmlformats.org/drawingml/2006/main" noChangeAspect="1"/>
+            </wp:cNvGraphicFramePr>
+            <a:graphic xmlns:a="http://schemas.openxmlformats.org/drawingml/2006/main">
+              <a:graphicData uri="http://schemas.openxmlformats.org/drawingml/2006/picture">
+                <pic:pic xmlns:pic="http://schemas.openxmlformats.org/drawingml/2006/picture">
+                  <pic:nvPicPr>
+                    <pic:cNvPr id="1245106162" name=""/>
+                    <pic:cNvPicPr/>
+                  </pic:nvPicPr>
+                  <pic:blipFill>
+                    <a:blip r:embed="rId10"/>
+                    <a:stretch>
+                      <a:fillRect/>
+                    </a:stretch>
+                  </pic:blipFill>
+                  <pic:spPr>
+                    <a:xfrm>
+                      <a:off x="0" y="0"/>
+                      <a:ext cx="5943600" cy="2914015"/>
+                    </a:xfrm>
+                    <a:prstGeom prst="rect">
+                      <a:avLst/>
+                    </a:prstGeom>
+                  </pic:spPr>
+                </pic:pic>
+              </a:graphicData>
+            </a:graphic>
+          </wp:inline>
+        </w:drawing>
+      </w:r>
+    </w:p>
+    <w:p>
+      <w:pPr>
+        <w:jc w:val="both"/>
+        <w:rPr>
+          <w:rFonts w:eastAsiaTheme="minorEastAsia"/>
+          <w:iCs/>
+        </w:rPr>
+      </w:pPr>
+      <w:r>
+        <w:rPr>
+          <w:rFonts w:eastAsiaTheme="minorEastAsia"/>
+          <w:iCs/>
+          <w:noProof/>
+        </w:rPr>
+        <w:lastRenderedPageBreak/>
+        <w:drawing>
+          <wp:inline distT="0" distB="0" distL="0" distR="0" wp14:anchorId="248CF084" wp14:editId="4DF3B5EB">
+            <wp:extent cx="2946400" cy="2209800"/>
+            <wp:effectExtent l="0" t="0" r="6350" b="0"/>
+            <wp:docPr id="1741890199" name="Picture 6"/>
+            <wp:cNvGraphicFramePr>
+              <a:graphicFrameLocks xmlns:a="http://schemas.openxmlformats.org/drawingml/2006/main" noChangeAspect="1"/>
+            </wp:cNvGraphicFramePr>
+            <a:graphic xmlns:a="http://schemas.openxmlformats.org/drawingml/2006/main">
+              <a:graphicData uri="http://schemas.openxmlformats.org/drawingml/2006/picture">
+                <pic:pic xmlns:pic="http://schemas.openxmlformats.org/drawingml/2006/picture">
+                  <pic:nvPicPr>
+                    <pic:cNvPr id="0" name="Picture 11"/>
+                    <pic:cNvPicPr>
+                      <a:picLocks noChangeAspect="1" noChangeArrowheads="1"/>
+                    </pic:cNvPicPr>
+                  </pic:nvPicPr>
+                  <pic:blipFill>
+                    <a:blip r:embed="rId11">
+                      <a:extLst>
+                        <a:ext uri="{28A0092B-C50C-407E-A947-70E740481C1C}">
+                          <a14:useLocalDpi xmlns:a14="http://schemas.microsoft.com/office/drawing/2010/main" val="0"/>
+                        </a:ext>
+                      </a:extLst>
+                    </a:blip>
+                    <a:srcRect/>
+                    <a:stretch>
+                      <a:fillRect/>
+                    </a:stretch>
+                  </pic:blipFill>
+                  <pic:spPr bwMode="auto">
+                    <a:xfrm>
+                      <a:off x="0" y="0"/>
+                      <a:ext cx="2946400" cy="2209800"/>
+                    </a:xfrm>
+                    <a:prstGeom prst="rect">
+                      <a:avLst/>
+                    </a:prstGeom>
+                    <a:noFill/>
+                    <a:ln>
+                      <a:noFill/>
+                    </a:ln>
+                  </pic:spPr>
+                </pic:pic>
+              </a:graphicData>
+            </a:graphic>
+          </wp:inline>
+        </w:drawing>
+      </w:r>
+      <w:r>
+        <w:rPr>
+          <w:rFonts w:eastAsiaTheme="minorEastAsia"/>
+          <w:iCs/>
+          <w:noProof/>
+        </w:rPr>
+        <w:drawing>
+          <wp:inline distT="0" distB="0" distL="0" distR="0" wp14:anchorId="2D5C4FFD" wp14:editId="2834FD48">
+            <wp:extent cx="2941320" cy="2205990"/>
+            <wp:effectExtent l="0" t="0" r="0" b="3810"/>
+            <wp:docPr id="700971815" name="Picture 5"/>
+            <wp:cNvGraphicFramePr>
+              <a:graphicFrameLocks xmlns:a="http://schemas.openxmlformats.org/drawingml/2006/main" noChangeAspect="1"/>
+            </wp:cNvGraphicFramePr>
+            <a:graphic xmlns:a="http://schemas.openxmlformats.org/drawingml/2006/main">
+              <a:graphicData uri="http://schemas.openxmlformats.org/drawingml/2006/picture">
+                <pic:pic xmlns:pic="http://schemas.openxmlformats.org/drawingml/2006/picture">
+                  <pic:nvPicPr>
+                    <pic:cNvPr id="0" name="Picture 10"/>
+                    <pic:cNvPicPr>
+                      <a:picLocks noChangeAspect="1" noChangeArrowheads="1"/>
+                    </pic:cNvPicPr>
+                  </pic:nvPicPr>
+                  <pic:blipFill>
+                    <a:blip r:embed="rId12">
+                      <a:extLst>
+                        <a:ext uri="{28A0092B-C50C-407E-A947-70E740481C1C}">
+                          <a14:useLocalDpi xmlns:a14="http://schemas.microsoft.com/office/drawing/2010/main" val="0"/>
+                        </a:ext>
+                      </a:extLst>
+                    </a:blip>
+                    <a:srcRect/>
+                    <a:stretch>
+                      <a:fillRect/>
+                    </a:stretch>
+                  </pic:blipFill>
+                  <pic:spPr bwMode="auto">
+                    <a:xfrm>
+                      <a:off x="0" y="0"/>
+                      <a:ext cx="2941320" cy="2205990"/>
+                    </a:xfrm>
+                    <a:prstGeom prst="rect">
+                      <a:avLst/>
+                    </a:prstGeom>
+                    <a:noFill/>
+                    <a:ln>
+                      <a:noFill/>
+                    </a:ln>
+                  </pic:spPr>
+                </pic:pic>
+              </a:graphicData>
+            </a:graphic>
+          </wp:inline>
+        </w:drawing>
+      </w:r>
+    </w:p>
+    <w:p>
+      <w:pPr>
+        <w:jc w:val="both"/>
+        <w:rPr>
+          <w:rFonts w:eastAsiaTheme="minorEastAsia"/>
+          <w:iCs/>
+        </w:rPr>
+      </w:pPr>
+      <w:r>
+        <w:rPr>
+          <w:rFonts w:eastAsiaTheme="minorEastAsia"/>
+          <w:iCs/>
+          <w:lang w:val="mk-MK"/>
+        </w:rPr>
+        <w:t>Како што гледаме, во општо не се поклопуваат за 8, а за 9 играчи пак, распределбата во општо не постои будејќи најверојатно регресијата нашла опаѓачки тренд и тоа довело до негативен параметар</w:t>
+      </w:r>
+      <w:r>
+        <w:rPr>
+          <w:rFonts w:eastAsiaTheme="minorEastAsia"/>
+          <w:iCs/>
+          <w:lang w:val="mk-MK"/>
+        </w:rPr>
+        <w:t>.</w:t>
+      </w:r>
+    </w:p>
+    <w:p>
+      <w:pPr>
+        <w:jc w:val="both"/>
+        <w:rPr>
+          <w:rFonts w:eastAsiaTheme="minorEastAsia"/>
+          <w:iCs/>
+          <w:lang w:val="mk-MK"/>
+        </w:rPr>
+      </w:pPr>
+      <w:r>
+        <w:rPr>
+          <w:rFonts w:eastAsiaTheme="minorEastAsia"/>
+          <w:iCs/>
+          <w:lang w:val="mk-MK"/>
+        </w:rPr>
+        <w:t>Ова не мора конкретно да значи дека процесот не е во природа вид на Гама распределба, туку може само да значи дека врската помеѓу параметрите и бројот на гирачи не е полиномна.</w:t>
+      </w:r>
+    </w:p>
+    <w:p>
+      <w:pPr>
+        <w:jc w:val="both"/>
+        <w:rPr>
+          <w:rFonts w:eastAsiaTheme="minorEastAsia"/>
+          <w:iCs/>
+          <w:lang w:val="mk-MK"/>
+        </w:rPr>
+      </w:pPr>
+      <w:r>
+        <w:rPr>
+          <w:rFonts w:eastAsiaTheme="minorEastAsia"/>
+          <w:iCs/>
+          <w:lang w:val="mk-MK"/>
+        </w:rPr>
+        <w:t>Математичко очекување и дисперзија</w:t>
+      </w:r>
+    </w:p>
+    <w:p>
+      <w:pPr>
+        <w:jc w:val="both"/>
+        <w:rPr>
+          <w:rFonts w:eastAsiaTheme="minorEastAsia"/>
+          <w:iCs/>
+          <w:lang w:val="mk-MK"/>
+        </w:rPr>
+      </w:pPr>
+      <w:r>
+        <w:rPr>
+          <w:rFonts w:eastAsiaTheme="minorEastAsia"/>
+          <w:iCs/>
+          <w:lang w:val="mk-MK"/>
+        </w:rPr>
+        <w:t>Следно, ќе испитаме како се однесуваат математичкото очекување и дисперзијата на променливата во зависност на бројот на играчи</w:t>
+      </w:r>
+      <w:r>
+        <w:rPr>
+          <w:rFonts w:eastAsiaTheme="minorEastAsia"/>
+          <w:iCs/>
+          <w:lang w:val="mk-MK"/>
+        </w:rPr>
+        <w:t>, дали се користат специјални карти, и степенот на мешање на шпилот.</w:t>
+      </w:r>
+    </w:p>
+    <w:p>
+      <w:pPr>
+        <w:jc w:val="both"/>
+        <w:rPr>
+          <w:rFonts w:eastAsiaTheme="minorEastAsia"/>
+          <w:iCs/>
+          <w:lang w:val="mk-MK"/>
+        </w:rPr>
+      </w:pPr>
+      <w:r>
+        <w:rPr>
+          <w:rFonts w:eastAsiaTheme="minorEastAsia"/>
+          <w:iCs/>
+          <w:lang w:val="mk-MK"/>
+        </w:rPr>
+        <w:t>Хипотеза</w:t>
+      </w:r>
+    </w:p>
+    <w:p>
+      <w:pPr>
+        <w:jc w:val="both"/>
+        <w:rPr>
+          <w:rFonts w:eastAsiaTheme="minorEastAsia"/>
+          <w:iCs/>
+          <w:lang w:val="mk-MK"/>
+        </w:rPr>
+      </w:pPr>
+      <w:r>
+        <w:rPr>
+          <w:rFonts w:eastAsiaTheme="minorEastAsia"/>
+          <w:iCs/>
+          <w:lang w:val="mk-MK"/>
+        </w:rPr>
+        <w:t xml:space="preserve">Дисперзијата на променливата, како и нејзиното математичко очекување ќе се зголемува како што подобро го мешаме шпилот карти. Подоброто мешање ќе доведе до повеќе неред, и резултантно помалце предвидливост во играта, па повеќе варијација во должината на партиите. Поради истите причини, истото би требало да се случи и како што го зголемуваме бројот на играчи. </w:t>
+      </w:r>
+    </w:p>
+    <w:p>
+      <w:pPr>
+        <w:jc w:val="both"/>
+        <w:rPr>
+          <w:rFonts w:eastAsiaTheme="minorEastAsia"/>
+          <w:iCs/>
+        </w:rPr>
+      </w:pPr>
+      <w:r>
+        <w:rPr>
+          <w:rFonts w:eastAsiaTheme="minorEastAsia"/>
+          <w:iCs/>
+          <w:lang w:val="mk-MK"/>
+        </w:rPr>
+        <w:t xml:space="preserve">За да ја испитаме оваа хипотеза, ќе ги претставиме на график дисперзијата, и математичкото очекување на податоците на у оска, а на х оска бројот на играчи. Ќе претставиме податоци од сите комбинации меѓу </w:t>
+      </w:r>
+      <w:r>
+        <w:rPr>
+          <w:rFonts w:eastAsiaTheme="minorEastAsia"/>
+          <w:iCs/>
+        </w:rPr>
+        <w:t>(low shuffle, medium shuffle , high</w:t>
+      </w:r>
+      <w:r>
+        <w:rPr>
+          <w:rFonts w:eastAsiaTheme="minorEastAsia"/>
+          <w:iCs/>
+          <w:lang w:val="mk-MK"/>
+        </w:rPr>
+        <w:t xml:space="preserve"> </w:t>
+      </w:r>
+      <w:r>
+        <w:rPr>
+          <w:rFonts w:eastAsiaTheme="minorEastAsia"/>
+          <w:iCs/>
+        </w:rPr>
+        <w:t xml:space="preserve">shuffle) </w:t>
+      </w:r>
+      <w:r>
+        <w:rPr>
+          <w:rFonts w:eastAsiaTheme="minorEastAsia"/>
+          <w:iCs/>
+          <w:lang w:val="mk-MK"/>
+        </w:rPr>
+        <w:t xml:space="preserve">и </w:t>
+      </w:r>
+      <w:r>
+        <w:rPr>
+          <w:rFonts w:eastAsiaTheme="minorEastAsia"/>
+          <w:iCs/>
+        </w:rPr>
+        <w:t>(special, no special</w:t>
+      </w:r>
+      <w:r>
+        <w:rPr>
+          <w:rFonts w:eastAsiaTheme="minorEastAsia"/>
+          <w:iCs/>
+          <w:lang w:val="mk-MK"/>
+        </w:rPr>
+        <w:t>), односно 6 класи.</w:t>
+      </w:r>
+    </w:p>
+    <w:p>
+      <w:pPr>
+        <w:jc w:val="both"/>
+        <w:rPr>
+          <w:rFonts w:eastAsiaTheme="minorEastAsia"/>
+          <w:iCs/>
+        </w:rPr>
+      </w:pPr>
+    </w:p>
+    <w:p>
+      <w:pPr>
+        <w:jc w:val="center"/>
+        <w:rPr>
+          <w:rFonts w:eastAsiaTheme="minorEastAsia"/>
+          <w:iCs/>
+          <w:lang w:val="mk-MK"/>
+        </w:rPr>
+      </w:pPr>
+      <w:r>
+        <w:rPr>
+          <w:rFonts w:eastAsiaTheme="minorEastAsia"/>
+          <w:iCs/>
+          <w:noProof/>
+          <w:lang w:val="mk-MK"/>
+        </w:rPr>
+        <w:lastRenderedPageBreak/>
+        <w:drawing>
+          <wp:inline distT="0" distB="0" distL="0" distR="0" wp14:anchorId="48292C9A" wp14:editId="53B0D3F9">
+            <wp:extent cx="5425440" cy="4069080"/>
+            <wp:effectExtent l="0" t="0" r="3810" b="7620"/>
+            <wp:docPr id="1513502575" name="Picture 7"/>
+            <wp:cNvGraphicFramePr>
+              <a:graphicFrameLocks xmlns:a="http://schemas.openxmlformats.org/drawingml/2006/main" noChangeAspect="1"/>
+            </wp:cNvGraphicFramePr>
+            <a:graphic xmlns:a="http://schemas.openxmlformats.org/drawingml/2006/main">
+              <a:graphicData uri="http://schemas.openxmlformats.org/drawingml/2006/picture">
+                <pic:pic xmlns:pic="http://schemas.openxmlformats.org/drawingml/2006/picture">
+                  <pic:nvPicPr>
+                    <pic:cNvPr id="0" name="Picture 12"/>
+                    <pic:cNvPicPr>
+                      <a:picLocks noChangeAspect="1" noChangeArrowheads="1"/>
+                    </pic:cNvPicPr>
+                  </pic:nvPicPr>
+                  <pic:blipFill>
+                    <a:blip r:embed="rId13">
+                      <a:extLst>
+                        <a:ext uri="{28A0092B-C50C-407E-A947-70E740481C1C}">
+                          <a14:useLocalDpi xmlns:a14="http://schemas.microsoft.com/office/drawing/2010/main" val="0"/>
+                        </a:ext>
+                      </a:extLst>
+                    </a:blip>
+                    <a:srcRect/>
+                    <a:stretch>
+                      <a:fillRect/>
+                    </a:stretch>
+                  </pic:blipFill>
+                  <pic:spPr bwMode="auto">
+                    <a:xfrm>
+                      <a:off x="0" y="0"/>
+                      <a:ext cx="5425440" cy="4069080"/>
+                    </a:xfrm>
+                    <a:prstGeom prst="rect">
+                      <a:avLst/>
+                    </a:prstGeom>
+                    <a:noFill/>
+                    <a:ln>
+                      <a:noFill/>
+                    </a:ln>
+                  </pic:spPr>
+                </pic:pic>
+              </a:graphicData>
+            </a:graphic>
+          </wp:inline>
+        </w:drawing>
+      </w:r>
+      <w:r>
+        <w:rPr>
+          <w:rFonts w:eastAsiaTheme="minorEastAsia"/>
+          <w:iCs/>
+          <w:noProof/>
+          <w:lang w:val="mk-MK"/>
+        </w:rPr>
+        <w:drawing>
+          <wp:inline distT="0" distB="0" distL="0" distR="0" wp14:anchorId="3F388034" wp14:editId="656A4436">
+            <wp:extent cx="5405120" cy="4053840"/>
+            <wp:effectExtent l="0" t="0" r="5080" b="3810"/>
+            <wp:docPr id="2020748063" name="Picture 9"/>
+            <wp:cNvGraphicFramePr>
+              <a:graphicFrameLocks xmlns:a="http://schemas.openxmlformats.org/drawingml/2006/main" noChangeAspect="1"/>
+            </wp:cNvGraphicFramePr>
+            <a:graphic xmlns:a="http://schemas.openxmlformats.org/drawingml/2006/main">
+              <a:graphicData uri="http://schemas.openxmlformats.org/drawingml/2006/picture">
+                <pic:pic xmlns:pic="http://schemas.openxmlformats.org/drawingml/2006/picture">
+                  <pic:nvPicPr>
+                    <pic:cNvPr id="0" name="Picture 14"/>
+                    <pic:cNvPicPr>
+                      <a:picLocks noChangeAspect="1" noChangeArrowheads="1"/>
+                    </pic:cNvPicPr>
+                  </pic:nvPicPr>
+                  <pic:blipFill>
+                    <a:blip r:embed="rId14">
+                      <a:extLst>
+                        <a:ext uri="{28A0092B-C50C-407E-A947-70E740481C1C}">
+                          <a14:useLocalDpi xmlns:a14="http://schemas.microsoft.com/office/drawing/2010/main" val="0"/>
+                        </a:ext>
+                      </a:extLst>
+                    </a:blip>
+                    <a:srcRect/>
+                    <a:stretch>
+                      <a:fillRect/>
+                    </a:stretch>
+                  </pic:blipFill>
+                  <pic:spPr bwMode="auto">
+                    <a:xfrm>
+                      <a:off x="0" y="0"/>
+                      <a:ext cx="5405120" cy="4053840"/>
+                    </a:xfrm>
+                    <a:prstGeom prst="rect">
+                      <a:avLst/>
+                    </a:prstGeom>
+                    <a:noFill/>
+                    <a:ln>
+                      <a:noFill/>
+                    </a:ln>
+                  </pic:spPr>
+                </pic:pic>
+              </a:graphicData>
+            </a:graphic>
+          </wp:inline>
+        </w:drawing>
+      </w:r>
+    </w:p>
+    <w:p>
+      <w:pPr>
+        <w:jc w:val="center"/>
+        <w:rPr>
+          <w:rFonts w:eastAsiaTheme="minorEastAsia"/>
+          <w:iCs/>
+          <w:lang w:val="mk-MK"/>
         </w:rPr>
       </w:pPr>
     </w:p>
@@ -982,7 +2437,7 @@
       </w:pPr>
     </w:lvl>
   </w:abstractNum>
-  <w:abstractNum w:abstractNumId="1" w15:restartNumberingAfterBreak="0">
+  <w:abstractNum w:abstractNumId="2" w15:restartNumberingAfterBreak="0">
     <w:nsid w:val="75836B1F"/>
     <w:multiLevelType w:val="hybridMultilevel"/>
     <w:tmpl w:val="E368C2FC"/>
@@ -1099,7 +2554,7 @@
     <w:abstractNumId w:val="0"/>
   </w:num>
   <w:num w:numId="2" w16cid:durableId="883299104">
-    <w:abstractNumId w:val="1"/>
+    <w:abstractNumId w:val="2"/>
   </w:num>
 </w:numbering>
 </file>
@@ -1707,7 +3162,6 @@
   <w:style w:type="character" w:default="1" w:styleId="DefaultParagraphFont">
     <w:name w:val="Default Paragraph Font"/>
     <w:uiPriority w:val="1"/>
-    <w:semiHidden/>
     <w:unhideWhenUsed/>
   </w:style>
   <w:style w:type="table" w:default="1" w:styleId="TableNormal">

</xml_diff>